<commit_message>
Atualizando módulo 2 Trabalhando com Collections
</commit_message>
<xml_diff>
--- a/Módulo 02/Trabalhando com Collections Java/Trabalhando com Collections Anotações.docx
+++ b/Módulo 02/Trabalhando com Collections Java/Trabalhando com Collections Anotações.docx
@@ -497,18 +497,177 @@
       </w:r>
     </w:p>
     <w:p>
-      <w:pPr>
-        <w:rPr>
-          <w:u w:val="single"/>
-        </w:rPr>
-      </w:pPr>
+      <w:hyperlink r:id="rId8" w:history="1">
+        <w:r>
+          <w:rPr>
+            <w:rStyle w:val="Hyperlink"/>
+          </w:rPr>
+          <w:t>https://www.geeksforgeeks.org/comparable-vs-comparator-in-java/</w:t>
+        </w:r>
+      </w:hyperlink>
+    </w:p>
+    <w:p/>
+    <w:p>
+      <w:r>
+        <w:t>Coleções singulares SET</w:t>
+      </w:r>
+    </w:p>
+    <w:p>
       <w:proofErr w:type="gramStart"/>
       <w:r>
-        <w:t>https</w:t>
+        <w:t>Java.</w:t>
       </w:r>
       <w:proofErr w:type="gramEnd"/>
       <w:r>
-        <w:t>://www.geeksforgeeks.org/comparable-vs-comparator-in-java/</w:t>
+        <w:t>util.Set</w:t>
+      </w:r>
+    </w:p>
+    <w:p>
+      <w:pPr>
+        <w:pStyle w:val="PargrafodaLista"/>
+        <w:numPr>
+          <w:ilvl w:val="0"/>
+          <w:numId w:val="1"/>
+        </w:numPr>
+      </w:pPr>
+      <w:r>
+        <w:t>N</w:t>
+      </w:r>
+      <w:r>
+        <w:t xml:space="preserve">ão permite elementos duplicados, diferente da </w:t>
+      </w:r>
+      <w:proofErr w:type="spellStart"/>
+      <w:r>
+        <w:t>list</w:t>
+      </w:r>
+      <w:proofErr w:type="spellEnd"/>
+      <w:r>
+        <w:t>.</w:t>
+      </w:r>
+    </w:p>
+    <w:p>
+      <w:pPr>
+        <w:pStyle w:val="PargrafodaLista"/>
+        <w:numPr>
+          <w:ilvl w:val="0"/>
+          <w:numId w:val="1"/>
+        </w:numPr>
+      </w:pPr>
+      <w:r>
+        <w:t>Não possui índice</w:t>
+      </w:r>
+    </w:p>
+    <w:p>
+      <w:pPr>
+        <w:pStyle w:val="PargrafodaLista"/>
+      </w:pPr>
+      <w:r>
+        <w:rPr>
+          <w:noProof/>
+          <w:lang w:eastAsia="pt-BR"/>
+        </w:rPr>
+        <w:drawing>
+          <wp:inline distT="0" distB="0" distL="0" distR="0">
+            <wp:extent cx="5400040" cy="2757200"/>
+            <wp:effectExtent l="19050" t="0" r="0" b="0"/>
+            <wp:docPr id="3" name="Imagem 4"/>
+            <wp:cNvGraphicFramePr>
+              <a:graphicFrameLocks xmlns:a="http://schemas.openxmlformats.org/drawingml/2006/main" noChangeAspect="1"/>
+            </wp:cNvGraphicFramePr>
+            <a:graphic xmlns:a="http://schemas.openxmlformats.org/drawingml/2006/main">
+              <a:graphicData uri="http://schemas.openxmlformats.org/drawingml/2006/picture">
+                <pic:pic xmlns:pic="http://schemas.openxmlformats.org/drawingml/2006/picture">
+                  <pic:nvPicPr>
+                    <pic:cNvPr id="0" name="Picture 4"/>
+                    <pic:cNvPicPr>
+                      <a:picLocks noChangeAspect="1" noChangeArrowheads="1"/>
+                    </pic:cNvPicPr>
+                  </pic:nvPicPr>
+                  <pic:blipFill>
+                    <a:blip r:embed="rId9"/>
+                    <a:srcRect/>
+                    <a:stretch>
+                      <a:fillRect/>
+                    </a:stretch>
+                  </pic:blipFill>
+                  <pic:spPr bwMode="auto">
+                    <a:xfrm>
+                      <a:off x="0" y="0"/>
+                      <a:ext cx="5400040" cy="2757200"/>
+                    </a:xfrm>
+                    <a:prstGeom prst="rect">
+                      <a:avLst/>
+                    </a:prstGeom>
+                    <a:noFill/>
+                    <a:ln w="9525">
+                      <a:noFill/>
+                      <a:miter lim="800000"/>
+                      <a:headEnd/>
+                      <a:tailEnd/>
+                    </a:ln>
+                  </pic:spPr>
+                </pic:pic>
+              </a:graphicData>
+            </a:graphic>
+          </wp:inline>
+        </w:drawing>
+      </w:r>
+    </w:p>
+    <w:p>
+      <w:pPr>
+        <w:pStyle w:val="PargrafodaLista"/>
+      </w:pPr>
+      <w:r>
+        <w:rPr>
+          <w:noProof/>
+          <w:lang w:eastAsia="pt-BR"/>
+        </w:rPr>
+        <w:lastRenderedPageBreak/>
+        <w:drawing>
+          <wp:inline distT="0" distB="0" distL="0" distR="0">
+            <wp:extent cx="3275390" cy="4029740"/>
+            <wp:effectExtent l="19050" t="0" r="1210" b="0"/>
+            <wp:docPr id="2" name="Imagem 1"/>
+            <wp:cNvGraphicFramePr>
+              <a:graphicFrameLocks xmlns:a="http://schemas.openxmlformats.org/drawingml/2006/main" noChangeAspect="1"/>
+            </wp:cNvGraphicFramePr>
+            <a:graphic xmlns:a="http://schemas.openxmlformats.org/drawingml/2006/main">
+              <a:graphicData uri="http://schemas.openxmlformats.org/drawingml/2006/picture">
+                <pic:pic xmlns:pic="http://schemas.openxmlformats.org/drawingml/2006/picture">
+                  <pic:nvPicPr>
+                    <pic:cNvPr id="0" name="Picture 1"/>
+                    <pic:cNvPicPr>
+                      <a:picLocks noChangeAspect="1" noChangeArrowheads="1"/>
+                    </pic:cNvPicPr>
+                  </pic:nvPicPr>
+                  <pic:blipFill>
+                    <a:blip r:embed="rId10"/>
+                    <a:srcRect/>
+                    <a:stretch>
+                      <a:fillRect/>
+                    </a:stretch>
+                  </pic:blipFill>
+                  <pic:spPr bwMode="auto">
+                    <a:xfrm>
+                      <a:off x="0" y="0"/>
+                      <a:ext cx="3280805" cy="4036402"/>
+                    </a:xfrm>
+                    <a:prstGeom prst="rect">
+                      <a:avLst/>
+                    </a:prstGeom>
+                    <a:noFill/>
+                    <a:ln w="9525">
+                      <a:noFill/>
+                      <a:miter lim="800000"/>
+                      <a:headEnd/>
+                      <a:tailEnd/>
+                    </a:ln>
+                  </pic:spPr>
+                </pic:pic>
+              </a:graphicData>
+            </a:graphic>
+          </wp:inline>
+        </w:drawing>
       </w:r>
     </w:p>
     <w:sectPr>
@@ -985,6 +1144,17 @@
       <w:rFonts w:ascii="Tahoma" w:hAnsi="Tahoma" w:cs="Tahoma"/>
       <w:sz w:val="16"/>
       <w:szCs w:val="16"/>
+    </w:rPr>
+  </w:style>
+  <w:style w:type="character" w:styleId="Hyperlink">
+    <w:name w:val="Hyperlink"/>
+    <w:basedOn w:val="Fontepargpadro"/>
+    <w:uiPriority w:val="99"/>
+    <w:unhideWhenUsed/>
+    <w:rsid w:val="00E93D07"/>
+    <w:rPr>
+      <w:color w:val="0000FF" w:themeColor="hyperlink"/>
+      <w:u w:val="single"/>
     </w:rPr>
   </w:style>
 </w:styles>

</xml_diff>